<commit_message>
Resolved merge conflicts and updated files
</commit_message>
<xml_diff>
--- a/Phase2_Prediction_Model/first_report.docx
+++ b/Phase2_Prediction_Model/first_report.docx
@@ -88,15 +88,6 @@
       </w:r>
     </w:p>
     <w:p>
-      <w:pPr>
-        <w:rPr>
-          <w:rFonts w:cstheme="minorHAnsi"/>
-          <w:i/>
-          <w:iCs/>
-          <w:sz w:val="24"/>
-          <w:szCs w:val="24"/>
-        </w:rPr>
-      </w:pPr>
       <w:r>
         <w:t xml:space="preserve">"Here is the link to my report: </w:t>
       </w:r>
@@ -105,20 +96,70 @@
           <w:rPr>
             <w:rStyle w:val="Hyperlink"/>
           </w:rPr>
-          <w:t>Google Colab</w:t>
+          <w:t>Google Colab Link</w:t>
         </w:r>
-        <w:bookmarkStart w:id="0" w:name="_GoBack"/>
-        <w:bookmarkEnd w:id="0"/>
+      </w:hyperlink>
+      <w:r>
+        <w:t>."</w:t>
+      </w:r>
+    </w:p>
+    <w:p>
+      <w:hyperlink r:id="rId6" w:history="1">
         <w:r>
           <w:rPr>
             <w:rStyle w:val="Hyperlink"/>
           </w:rPr>
-          <w:t xml:space="preserve"> Link</w:t>
+          <w:t>https://colab.research.google.com/drive/1YufPjwyDXU3g-c0dSd_743XcF49yuG8K?authuser=1</w:t>
         </w:r>
       </w:hyperlink>
-      <w:r>
-        <w:t>."</w:t>
-      </w:r>
+    </w:p>
+    <w:p>
+      <w:bookmarkStart w:id="0" w:name="_GoBack"/>
+      <w:bookmarkEnd w:id="0"/>
+      <w:r>
+        <w:t xml:space="preserve">And  </w:t>
+      </w:r>
+      <w:r>
+        <w:t>"Here is the link to my report</w:t>
+      </w:r>
+      <w:r>
+        <w:t xml:space="preserve"> :GitHub link</w:t>
+      </w:r>
+    </w:p>
+    <w:p>
+      <w:pPr>
+        <w:rPr>
+          <w:rFonts w:cstheme="minorHAnsi"/>
+          <w:i/>
+          <w:iCs/>
+          <w:sz w:val="24"/>
+          <w:szCs w:val="24"/>
+        </w:rPr>
+      </w:pPr>
+      <w:hyperlink r:id="rId7" w:history="1">
+        <w:r>
+          <w:rPr>
+            <w:rStyle w:val="Hyperlink"/>
+            <w:rFonts w:cstheme="minorHAnsi"/>
+            <w:i/>
+            <w:iCs/>
+            <w:sz w:val="24"/>
+            <w:szCs w:val="24"/>
+          </w:rPr>
+          <w:t>https://github.com/NShahab/Uniswap-Decentralized-Marketplace</w:t>
+        </w:r>
+      </w:hyperlink>
+    </w:p>
+    <w:p>
+      <w:pPr>
+        <w:rPr>
+          <w:rFonts w:cstheme="minorHAnsi"/>
+          <w:i/>
+          <w:iCs/>
+          <w:sz w:val="24"/>
+          <w:szCs w:val="24"/>
+        </w:rPr>
+      </w:pPr>
     </w:p>
     <w:p>
       <w:pPr>
@@ -290,7 +331,6 @@
         </w:rPr>
         <w:t>Relevant columns (</w:t>
       </w:r>
-      <w:proofErr w:type="spellStart"/>
       <w:r>
         <w:rPr>
           <w:rFonts w:eastAsia="Times New Roman" w:cstheme="minorHAnsi"/>
@@ -299,7 +339,6 @@
         </w:rPr>
         <w:t>open_time</w:t>
       </w:r>
-      <w:proofErr w:type="spellEnd"/>
       <w:r>
         <w:rPr>
           <w:rFonts w:eastAsia="Times New Roman" w:cstheme="minorHAnsi"/>
@@ -433,7 +472,6 @@
         </w:rPr>
         <w:t xml:space="preserve">The </w:t>
       </w:r>
-      <w:proofErr w:type="spellStart"/>
       <w:r>
         <w:rPr>
           <w:rFonts w:eastAsia="Times New Roman" w:cstheme="minorHAnsi"/>
@@ -442,7 +480,6 @@
         </w:rPr>
         <w:t>open_time</w:t>
       </w:r>
-      <w:proofErr w:type="spellEnd"/>
       <w:r>
         <w:rPr>
           <w:rFonts w:eastAsia="Times New Roman" w:cstheme="minorHAnsi"/>
@@ -604,6 +641,7 @@
           <w:sz w:val="24"/>
           <w:szCs w:val="24"/>
         </w:rPr>
+        <w:lastRenderedPageBreak/>
         <w:t>Bollinger Bands:</w:t>
       </w:r>
       <w:r>
@@ -700,28 +738,8 @@
           <w:sz w:val="24"/>
           <w:szCs w:val="24"/>
         </w:rPr>
-        <w:lastRenderedPageBreak/>
-        <w:t xml:space="preserve">All features were normalized using </w:t>
-      </w:r>
-      <w:proofErr w:type="spellStart"/>
-      <w:r>
-        <w:rPr>
-          <w:rFonts w:eastAsia="Times New Roman" w:cstheme="minorHAnsi"/>
-          <w:sz w:val="24"/>
-          <w:szCs w:val="24"/>
-        </w:rPr>
-        <w:t>MinMaxScaler</w:t>
-      </w:r>
-      <w:proofErr w:type="spellEnd"/>
-      <w:r>
-        <w:rPr>
-          <w:rFonts w:eastAsia="Times New Roman" w:cstheme="minorHAnsi"/>
-          <w:sz w:val="24"/>
-          <w:szCs w:val="24"/>
-        </w:rPr>
-        <w:t xml:space="preserve"> from the </w:t>
-      </w:r>
-      <w:proofErr w:type="spellStart"/>
+        <w:t xml:space="preserve">All features were normalized using MinMaxScaler from the </w:t>
+      </w:r>
       <w:r>
         <w:rPr>
           <w:rFonts w:eastAsia="Times New Roman" w:cstheme="minorHAnsi"/>
@@ -730,7 +748,6 @@
         </w:rPr>
         <w:t>sklearn</w:t>
       </w:r>
-      <w:proofErr w:type="spellEnd"/>
       <w:r>
         <w:rPr>
           <w:rFonts w:eastAsia="Times New Roman" w:cstheme="minorHAnsi"/>
@@ -924,25 +941,7 @@
           <w:sz w:val="24"/>
           <w:szCs w:val="24"/>
         </w:rPr>
-        <w:t xml:space="preserve">Two LSTM layers with 64 units each and </w:t>
-      </w:r>
-      <w:proofErr w:type="spellStart"/>
-      <w:r>
-        <w:rPr>
-          <w:rFonts w:eastAsia="Times New Roman" w:cstheme="minorHAnsi"/>
-          <w:sz w:val="24"/>
-          <w:szCs w:val="24"/>
-        </w:rPr>
-        <w:t>ReLU</w:t>
-      </w:r>
-      <w:proofErr w:type="spellEnd"/>
-      <w:r>
-        <w:rPr>
-          <w:rFonts w:eastAsia="Times New Roman" w:cstheme="minorHAnsi"/>
-          <w:sz w:val="24"/>
-          <w:szCs w:val="24"/>
-        </w:rPr>
-        <w:t xml:space="preserve"> activation.</w:t>
+        <w:t>Two LSTM layers with 64 units each and ReLU activation.</w:t>
       </w:r>
     </w:p>
     <w:p>
@@ -1085,25 +1084,7 @@
           <w:sz w:val="24"/>
           <w:szCs w:val="24"/>
         </w:rPr>
-        <w:t xml:space="preserve">Two GRU layers with 64 units each and </w:t>
-      </w:r>
-      <w:proofErr w:type="spellStart"/>
-      <w:r>
-        <w:rPr>
-          <w:rFonts w:eastAsia="Times New Roman" w:cstheme="minorHAnsi"/>
-          <w:sz w:val="24"/>
-          <w:szCs w:val="24"/>
-        </w:rPr>
-        <w:t>ReLU</w:t>
-      </w:r>
-      <w:proofErr w:type="spellEnd"/>
-      <w:r>
-        <w:rPr>
-          <w:rFonts w:eastAsia="Times New Roman" w:cstheme="minorHAnsi"/>
-          <w:sz w:val="24"/>
-          <w:szCs w:val="24"/>
-        </w:rPr>
-        <w:t xml:space="preserve"> activation.</w:t>
+        <w:t>Two GRU layers with 64 units each and ReLU activation.</w:t>
       </w:r>
     </w:p>
     <w:p>
@@ -1257,6 +1238,7 @@
           <w:sz w:val="24"/>
           <w:szCs w:val="24"/>
         </w:rPr>
+        <w:lastRenderedPageBreak/>
         <w:t>Data was split into training (80%) and testing (20%) sets.</w:t>
       </w:r>
     </w:p>
@@ -1366,7 +1348,6 @@
           <w:sz w:val="24"/>
           <w:szCs w:val="24"/>
         </w:rPr>
-        <w:lastRenderedPageBreak/>
         <w:t>Mean Squared Error (MSE):</w:t>
       </w:r>
       <w:r>
@@ -1977,6 +1958,7 @@
           <w:sz w:val="24"/>
           <w:szCs w:val="24"/>
         </w:rPr>
+        <w:lastRenderedPageBreak/>
         <w:t>MAE: 1,669.39</w:t>
       </w:r>
     </w:p>
@@ -2183,7 +2165,6 @@
           <w:sz w:val="24"/>
           <w:szCs w:val="24"/>
         </w:rPr>
-        <w:lastRenderedPageBreak/>
         <w:t>1 Day:</w:t>
       </w:r>
     </w:p>
@@ -2707,6 +2688,7 @@
           <w:sz w:val="24"/>
           <w:szCs w:val="24"/>
         </w:rPr>
+        <w:lastRenderedPageBreak/>
         <w:t>Early Stopping and dropout effectively mitigated overfitting.</w:t>
       </w:r>
     </w:p>
@@ -2839,7 +2821,6 @@
           <w:sz w:val="27"/>
           <w:szCs w:val="27"/>
         </w:rPr>
-        <w:lastRenderedPageBreak/>
         <w:t>8. Appendix</w:t>
       </w:r>
     </w:p>
@@ -2950,47 +2931,7 @@
           <w:sz w:val="24"/>
           <w:szCs w:val="24"/>
         </w:rPr>
-        <w:t xml:space="preserve"> </w:t>
-      </w:r>
-      <w:proofErr w:type="spellStart"/>
-      <w:r>
-        <w:rPr>
-          <w:rFonts w:ascii="Consolas" w:eastAsia="Times New Roman" w:hAnsi="Consolas" w:cs="Times New Roman"/>
-          <w:color w:val="D4D4D4"/>
-          <w:sz w:val="24"/>
-          <w:szCs w:val="24"/>
-        </w:rPr>
-        <w:t>build_lstm_model</w:t>
-      </w:r>
-      <w:proofErr w:type="spellEnd"/>
-      <w:r>
-        <w:rPr>
-          <w:rFonts w:ascii="Consolas" w:eastAsia="Times New Roman" w:hAnsi="Consolas" w:cs="Times New Roman"/>
-          <w:color w:val="D4D4D4"/>
-          <w:sz w:val="24"/>
-          <w:szCs w:val="24"/>
-        </w:rPr>
-        <w:t>(</w:t>
-      </w:r>
-      <w:proofErr w:type="spellStart"/>
-      <w:r>
-        <w:rPr>
-          <w:rFonts w:ascii="Consolas" w:eastAsia="Times New Roman" w:hAnsi="Consolas" w:cs="Times New Roman"/>
-          <w:color w:val="D4D4D4"/>
-          <w:sz w:val="24"/>
-          <w:szCs w:val="24"/>
-        </w:rPr>
-        <w:t>input_shape</w:t>
-      </w:r>
-      <w:proofErr w:type="spellEnd"/>
-      <w:r>
-        <w:rPr>
-          <w:rFonts w:ascii="Consolas" w:eastAsia="Times New Roman" w:hAnsi="Consolas" w:cs="Times New Roman"/>
-          <w:color w:val="D4D4D4"/>
-          <w:sz w:val="24"/>
-          <w:szCs w:val="24"/>
-        </w:rPr>
-        <w:t>):</w:t>
+        <w:t xml:space="preserve"> build_lstm_model(input_shape):</w:t>
       </w:r>
     </w:p>
     <w:p>
@@ -3011,27 +2952,7 @@
           <w:sz w:val="24"/>
           <w:szCs w:val="24"/>
         </w:rPr>
-        <w:t xml:space="preserve">    </w:t>
-      </w:r>
-      <w:proofErr w:type="spellStart"/>
-      <w:r>
-        <w:rPr>
-          <w:rFonts w:ascii="Consolas" w:eastAsia="Times New Roman" w:hAnsi="Consolas" w:cs="Times New Roman"/>
-          <w:color w:val="D4D4D4"/>
-          <w:sz w:val="24"/>
-          <w:szCs w:val="24"/>
-        </w:rPr>
-        <w:t>lstm_model</w:t>
-      </w:r>
-      <w:proofErr w:type="spellEnd"/>
-      <w:r>
-        <w:rPr>
-          <w:rFonts w:ascii="Consolas" w:eastAsia="Times New Roman" w:hAnsi="Consolas" w:cs="Times New Roman"/>
-          <w:color w:val="D4D4D4"/>
-          <w:sz w:val="24"/>
-          <w:szCs w:val="24"/>
-        </w:rPr>
-        <w:t xml:space="preserve"> = Sequential([</w:t>
+        <w:t>    lstm_model = Sequential([</w:t>
       </w:r>
     </w:p>
     <w:p>
@@ -3079,27 +3000,7 @@
           <w:sz w:val="24"/>
           <w:szCs w:val="24"/>
         </w:rPr>
-        <w:t>'</w:t>
-      </w:r>
-      <w:proofErr w:type="spellStart"/>
-      <w:r>
-        <w:rPr>
-          <w:rFonts w:ascii="Consolas" w:eastAsia="Times New Roman" w:hAnsi="Consolas" w:cs="Times New Roman"/>
-          <w:color w:val="CE9178"/>
-          <w:sz w:val="24"/>
-          <w:szCs w:val="24"/>
-        </w:rPr>
-        <w:t>relu</w:t>
-      </w:r>
-      <w:proofErr w:type="spellEnd"/>
-      <w:r>
-        <w:rPr>
-          <w:rFonts w:ascii="Consolas" w:eastAsia="Times New Roman" w:hAnsi="Consolas" w:cs="Times New Roman"/>
-          <w:color w:val="CE9178"/>
-          <w:sz w:val="24"/>
-          <w:szCs w:val="24"/>
-        </w:rPr>
-        <w:t>'</w:t>
+        <w:t>'relu'</w:t>
       </w:r>
       <w:r>
         <w:rPr>
@@ -3108,9 +3009,17 @@
           <w:sz w:val="24"/>
           <w:szCs w:val="24"/>
         </w:rPr>
-        <w:t xml:space="preserve">, </w:t>
-      </w:r>
-      <w:proofErr w:type="spellStart"/>
+        <w:t>, return_sequences=</w:t>
+      </w:r>
+      <w:r>
+        <w:rPr>
+          <w:rFonts w:ascii="Consolas" w:eastAsia="Times New Roman" w:hAnsi="Consolas" w:cs="Times New Roman"/>
+          <w:color w:val="569CD6"/>
+          <w:sz w:val="24"/>
+          <w:szCs w:val="24"/>
+        </w:rPr>
+        <w:t>True</w:t>
+      </w:r>
       <w:r>
         <w:rPr>
           <w:rFonts w:ascii="Consolas" w:eastAsia="Times New Roman" w:hAnsi="Consolas" w:cs="Times New Roman"/>
@@ -3118,75 +3027,7 @@
           <w:sz w:val="24"/>
           <w:szCs w:val="24"/>
         </w:rPr>
-        <w:t>return_sequences</w:t>
-      </w:r>
-      <w:proofErr w:type="spellEnd"/>
-      <w:r>
-        <w:rPr>
-          <w:rFonts w:ascii="Consolas" w:eastAsia="Times New Roman" w:hAnsi="Consolas" w:cs="Times New Roman"/>
-          <w:color w:val="D4D4D4"/>
-          <w:sz w:val="24"/>
-          <w:szCs w:val="24"/>
-        </w:rPr>
-        <w:t>=</w:t>
-      </w:r>
-      <w:r>
-        <w:rPr>
-          <w:rFonts w:ascii="Consolas" w:eastAsia="Times New Roman" w:hAnsi="Consolas" w:cs="Times New Roman"/>
-          <w:color w:val="569CD6"/>
-          <w:sz w:val="24"/>
-          <w:szCs w:val="24"/>
-        </w:rPr>
-        <w:t>True</w:t>
-      </w:r>
-      <w:r>
-        <w:rPr>
-          <w:rFonts w:ascii="Consolas" w:eastAsia="Times New Roman" w:hAnsi="Consolas" w:cs="Times New Roman"/>
-          <w:color w:val="D4D4D4"/>
-          <w:sz w:val="24"/>
-          <w:szCs w:val="24"/>
-        </w:rPr>
-        <w:t xml:space="preserve">, </w:t>
-      </w:r>
-      <w:proofErr w:type="spellStart"/>
-      <w:r>
-        <w:rPr>
-          <w:rFonts w:ascii="Consolas" w:eastAsia="Times New Roman" w:hAnsi="Consolas" w:cs="Times New Roman"/>
-          <w:color w:val="D4D4D4"/>
-          <w:sz w:val="24"/>
-          <w:szCs w:val="24"/>
-        </w:rPr>
-        <w:t>input_shape</w:t>
-      </w:r>
-      <w:proofErr w:type="spellEnd"/>
-      <w:r>
-        <w:rPr>
-          <w:rFonts w:ascii="Consolas" w:eastAsia="Times New Roman" w:hAnsi="Consolas" w:cs="Times New Roman"/>
-          <w:color w:val="D4D4D4"/>
-          <w:sz w:val="24"/>
-          <w:szCs w:val="24"/>
-        </w:rPr>
-        <w:t>=</w:t>
-      </w:r>
-      <w:proofErr w:type="spellStart"/>
-      <w:r>
-        <w:rPr>
-          <w:rFonts w:ascii="Consolas" w:eastAsia="Times New Roman" w:hAnsi="Consolas" w:cs="Times New Roman"/>
-          <w:color w:val="D4D4D4"/>
-          <w:sz w:val="24"/>
-          <w:szCs w:val="24"/>
-        </w:rPr>
-        <w:t>input_shape</w:t>
-      </w:r>
-      <w:proofErr w:type="spellEnd"/>
-      <w:r>
-        <w:rPr>
-          <w:rFonts w:ascii="Consolas" w:eastAsia="Times New Roman" w:hAnsi="Consolas" w:cs="Times New Roman"/>
-          <w:color w:val="D4D4D4"/>
-          <w:sz w:val="24"/>
-          <w:szCs w:val="24"/>
-        </w:rPr>
-        <w:t>),</w:t>
+        <w:t>, input_shape=input_shape),</w:t>
       </w:r>
     </w:p>
     <w:p>
@@ -3273,27 +3114,7 @@
           <w:sz w:val="24"/>
           <w:szCs w:val="24"/>
         </w:rPr>
-        <w:t>'</w:t>
-      </w:r>
-      <w:proofErr w:type="spellStart"/>
-      <w:r>
-        <w:rPr>
-          <w:rFonts w:ascii="Consolas" w:eastAsia="Times New Roman" w:hAnsi="Consolas" w:cs="Times New Roman"/>
-          <w:color w:val="CE9178"/>
-          <w:sz w:val="24"/>
-          <w:szCs w:val="24"/>
-        </w:rPr>
-        <w:t>relu</w:t>
-      </w:r>
-      <w:proofErr w:type="spellEnd"/>
-      <w:r>
-        <w:rPr>
-          <w:rFonts w:ascii="Consolas" w:eastAsia="Times New Roman" w:hAnsi="Consolas" w:cs="Times New Roman"/>
-          <w:color w:val="CE9178"/>
-          <w:sz w:val="24"/>
-          <w:szCs w:val="24"/>
-        </w:rPr>
-        <w:t>'</w:t>
+        <w:t>'relu'</w:t>
       </w:r>
       <w:r>
         <w:rPr>
@@ -3302,27 +3123,7 @@
           <w:sz w:val="24"/>
           <w:szCs w:val="24"/>
         </w:rPr>
-        <w:t xml:space="preserve">, </w:t>
-      </w:r>
-      <w:proofErr w:type="spellStart"/>
-      <w:r>
-        <w:rPr>
-          <w:rFonts w:ascii="Consolas" w:eastAsia="Times New Roman" w:hAnsi="Consolas" w:cs="Times New Roman"/>
-          <w:color w:val="D4D4D4"/>
-          <w:sz w:val="24"/>
-          <w:szCs w:val="24"/>
-        </w:rPr>
-        <w:t>return_sequences</w:t>
-      </w:r>
-      <w:proofErr w:type="spellEnd"/>
-      <w:r>
-        <w:rPr>
-          <w:rFonts w:ascii="Consolas" w:eastAsia="Times New Roman" w:hAnsi="Consolas" w:cs="Times New Roman"/>
-          <w:color w:val="D4D4D4"/>
-          <w:sz w:val="24"/>
-          <w:szCs w:val="24"/>
-        </w:rPr>
-        <w:t>=</w:t>
+        <w:t>, return_sequences=</w:t>
       </w:r>
       <w:r>
         <w:rPr>
@@ -3427,27 +3228,7 @@
           <w:sz w:val="24"/>
           <w:szCs w:val="24"/>
         </w:rPr>
-        <w:t>'</w:t>
-      </w:r>
-      <w:proofErr w:type="spellStart"/>
-      <w:r>
-        <w:rPr>
-          <w:rFonts w:ascii="Consolas" w:eastAsia="Times New Roman" w:hAnsi="Consolas" w:cs="Times New Roman"/>
-          <w:color w:val="CE9178"/>
-          <w:sz w:val="24"/>
-          <w:szCs w:val="24"/>
-        </w:rPr>
-        <w:t>relu</w:t>
-      </w:r>
-      <w:proofErr w:type="spellEnd"/>
-      <w:r>
-        <w:rPr>
-          <w:rFonts w:ascii="Consolas" w:eastAsia="Times New Roman" w:hAnsi="Consolas" w:cs="Times New Roman"/>
-          <w:color w:val="CE9178"/>
-          <w:sz w:val="24"/>
-          <w:szCs w:val="24"/>
-        </w:rPr>
-        <w:t>'</w:t>
+        <w:t>'relu'</w:t>
       </w:r>
       <w:r>
         <w:rPr>
@@ -3537,9 +3318,17 @@
           <w:sz w:val="24"/>
           <w:szCs w:val="24"/>
         </w:rPr>
-        <w:t xml:space="preserve">    </w:t>
-      </w:r>
-      <w:proofErr w:type="spellStart"/>
+        <w:t>    lstm_model.compile(optimizer=</w:t>
+      </w:r>
+      <w:r>
+        <w:rPr>
+          <w:rFonts w:ascii="Consolas" w:eastAsia="Times New Roman" w:hAnsi="Consolas" w:cs="Times New Roman"/>
+          <w:color w:val="CE9178"/>
+          <w:sz w:val="24"/>
+          <w:szCs w:val="24"/>
+        </w:rPr>
+        <w:t>'adam'</w:t>
+      </w:r>
       <w:r>
         <w:rPr>
           <w:rFonts w:ascii="Consolas" w:eastAsia="Times New Roman" w:hAnsi="Consolas" w:cs="Times New Roman"/>
@@ -3547,17 +3336,7 @@
           <w:sz w:val="24"/>
           <w:szCs w:val="24"/>
         </w:rPr>
-        <w:t>lstm_model.compile</w:t>
-      </w:r>
-      <w:proofErr w:type="spellEnd"/>
-      <w:r>
-        <w:rPr>
-          <w:rFonts w:ascii="Consolas" w:eastAsia="Times New Roman" w:hAnsi="Consolas" w:cs="Times New Roman"/>
-          <w:color w:val="D4D4D4"/>
-          <w:sz w:val="24"/>
-          <w:szCs w:val="24"/>
-        </w:rPr>
-        <w:t>(optimizer=</w:t>
+        <w:t>, loss=</w:t>
       </w:r>
       <w:r>
         <w:rPr>
@@ -3566,65 +3345,7 @@
           <w:sz w:val="24"/>
           <w:szCs w:val="24"/>
         </w:rPr>
-        <w:t>'</w:t>
-      </w:r>
-      <w:proofErr w:type="spellStart"/>
-      <w:r>
-        <w:rPr>
-          <w:rFonts w:ascii="Consolas" w:eastAsia="Times New Roman" w:hAnsi="Consolas" w:cs="Times New Roman"/>
-          <w:color w:val="CE9178"/>
-          <w:sz w:val="24"/>
-          <w:szCs w:val="24"/>
-        </w:rPr>
-        <w:t>adam</w:t>
-      </w:r>
-      <w:proofErr w:type="spellEnd"/>
-      <w:r>
-        <w:rPr>
-          <w:rFonts w:ascii="Consolas" w:eastAsia="Times New Roman" w:hAnsi="Consolas" w:cs="Times New Roman"/>
-          <w:color w:val="CE9178"/>
-          <w:sz w:val="24"/>
-          <w:szCs w:val="24"/>
-        </w:rPr>
-        <w:t>'</w:t>
-      </w:r>
-      <w:r>
-        <w:rPr>
-          <w:rFonts w:ascii="Consolas" w:eastAsia="Times New Roman" w:hAnsi="Consolas" w:cs="Times New Roman"/>
-          <w:color w:val="D4D4D4"/>
-          <w:sz w:val="24"/>
-          <w:szCs w:val="24"/>
-        </w:rPr>
-        <w:t>, loss=</w:t>
-      </w:r>
-      <w:r>
-        <w:rPr>
-          <w:rFonts w:ascii="Consolas" w:eastAsia="Times New Roman" w:hAnsi="Consolas" w:cs="Times New Roman"/>
-          <w:color w:val="CE9178"/>
-          <w:sz w:val="24"/>
-          <w:szCs w:val="24"/>
-        </w:rPr>
-        <w:t>'</w:t>
-      </w:r>
-      <w:proofErr w:type="spellStart"/>
-      <w:r>
-        <w:rPr>
-          <w:rFonts w:ascii="Consolas" w:eastAsia="Times New Roman" w:hAnsi="Consolas" w:cs="Times New Roman"/>
-          <w:color w:val="CE9178"/>
-          <w:sz w:val="24"/>
-          <w:szCs w:val="24"/>
-        </w:rPr>
-        <w:t>mse</w:t>
-      </w:r>
-      <w:proofErr w:type="spellEnd"/>
-      <w:r>
-        <w:rPr>
-          <w:rFonts w:ascii="Consolas" w:eastAsia="Times New Roman" w:hAnsi="Consolas" w:cs="Times New Roman"/>
-          <w:color w:val="CE9178"/>
-          <w:sz w:val="24"/>
-          <w:szCs w:val="24"/>
-        </w:rPr>
-        <w:t>'</w:t>
+        <w:t>'mse'</w:t>
       </w:r>
       <w:r>
         <w:rPr>
@@ -3672,19 +3393,8 @@
           <w:sz w:val="24"/>
           <w:szCs w:val="24"/>
         </w:rPr>
-        <w:t xml:space="preserve"> </w:t>
-      </w:r>
-      <w:proofErr w:type="spellStart"/>
-      <w:r>
-        <w:rPr>
-          <w:rFonts w:ascii="Consolas" w:eastAsia="Times New Roman" w:hAnsi="Consolas" w:cs="Times New Roman"/>
-          <w:color w:val="D4D4D4"/>
-          <w:sz w:val="24"/>
-          <w:szCs w:val="24"/>
-        </w:rPr>
-        <w:t>lstm_model</w:t>
-      </w:r>
-      <w:proofErr w:type="spellEnd"/>
+        <w:t xml:space="preserve"> lstm_model</w:t>
+      </w:r>
     </w:p>
     <w:p>
       <w:pPr>
@@ -3734,9 +3444,17 @@
           <w:sz w:val="24"/>
           <w:szCs w:val="24"/>
         </w:rPr>
-        <w:t xml:space="preserve"> </w:t>
-      </w:r>
-      <w:proofErr w:type="spellStart"/>
+        <w:t xml:space="preserve"> train_model(model, X_train, y_train, X_val, y_val, epochs=</w:t>
+      </w:r>
+      <w:r>
+        <w:rPr>
+          <w:rFonts w:ascii="Consolas" w:eastAsia="Times New Roman" w:hAnsi="Consolas" w:cs="Times New Roman"/>
+          <w:color w:val="B5CEA8"/>
+          <w:sz w:val="24"/>
+          <w:szCs w:val="24"/>
+        </w:rPr>
+        <w:t>100</w:t>
+      </w:r>
       <w:r>
         <w:rPr>
           <w:rFonts w:ascii="Consolas" w:eastAsia="Times New Roman" w:hAnsi="Consolas" w:cs="Times New Roman"/>
@@ -3744,135 +3462,7 @@
           <w:sz w:val="24"/>
           <w:szCs w:val="24"/>
         </w:rPr>
-        <w:t>train_model</w:t>
-      </w:r>
-      <w:proofErr w:type="spellEnd"/>
-      <w:r>
-        <w:rPr>
-          <w:rFonts w:ascii="Consolas" w:eastAsia="Times New Roman" w:hAnsi="Consolas" w:cs="Times New Roman"/>
-          <w:color w:val="D4D4D4"/>
-          <w:sz w:val="24"/>
-          <w:szCs w:val="24"/>
-        </w:rPr>
-        <w:t xml:space="preserve">(model, </w:t>
-      </w:r>
-      <w:proofErr w:type="spellStart"/>
-      <w:r>
-        <w:rPr>
-          <w:rFonts w:ascii="Consolas" w:eastAsia="Times New Roman" w:hAnsi="Consolas" w:cs="Times New Roman"/>
-          <w:color w:val="D4D4D4"/>
-          <w:sz w:val="24"/>
-          <w:szCs w:val="24"/>
-        </w:rPr>
-        <w:t>X_train</w:t>
-      </w:r>
-      <w:proofErr w:type="spellEnd"/>
-      <w:r>
-        <w:rPr>
-          <w:rFonts w:ascii="Consolas" w:eastAsia="Times New Roman" w:hAnsi="Consolas" w:cs="Times New Roman"/>
-          <w:color w:val="D4D4D4"/>
-          <w:sz w:val="24"/>
-          <w:szCs w:val="24"/>
-        </w:rPr>
-        <w:t xml:space="preserve">, </w:t>
-      </w:r>
-      <w:proofErr w:type="spellStart"/>
-      <w:r>
-        <w:rPr>
-          <w:rFonts w:ascii="Consolas" w:eastAsia="Times New Roman" w:hAnsi="Consolas" w:cs="Times New Roman"/>
-          <w:color w:val="D4D4D4"/>
-          <w:sz w:val="24"/>
-          <w:szCs w:val="24"/>
-        </w:rPr>
-        <w:t>y_train</w:t>
-      </w:r>
-      <w:proofErr w:type="spellEnd"/>
-      <w:r>
-        <w:rPr>
-          <w:rFonts w:ascii="Consolas" w:eastAsia="Times New Roman" w:hAnsi="Consolas" w:cs="Times New Roman"/>
-          <w:color w:val="D4D4D4"/>
-          <w:sz w:val="24"/>
-          <w:szCs w:val="24"/>
-        </w:rPr>
-        <w:t xml:space="preserve">, </w:t>
-      </w:r>
-      <w:proofErr w:type="spellStart"/>
-      <w:r>
-        <w:rPr>
-          <w:rFonts w:ascii="Consolas" w:eastAsia="Times New Roman" w:hAnsi="Consolas" w:cs="Times New Roman"/>
-          <w:color w:val="D4D4D4"/>
-          <w:sz w:val="24"/>
-          <w:szCs w:val="24"/>
-        </w:rPr>
-        <w:t>X_val</w:t>
-      </w:r>
-      <w:proofErr w:type="spellEnd"/>
-      <w:r>
-        <w:rPr>
-          <w:rFonts w:ascii="Consolas" w:eastAsia="Times New Roman" w:hAnsi="Consolas" w:cs="Times New Roman"/>
-          <w:color w:val="D4D4D4"/>
-          <w:sz w:val="24"/>
-          <w:szCs w:val="24"/>
-        </w:rPr>
-        <w:t xml:space="preserve">, </w:t>
-      </w:r>
-      <w:proofErr w:type="spellStart"/>
-      <w:r>
-        <w:rPr>
-          <w:rFonts w:ascii="Consolas" w:eastAsia="Times New Roman" w:hAnsi="Consolas" w:cs="Times New Roman"/>
-          <w:color w:val="D4D4D4"/>
-          <w:sz w:val="24"/>
-          <w:szCs w:val="24"/>
-        </w:rPr>
-        <w:t>y_val</w:t>
-      </w:r>
-      <w:proofErr w:type="spellEnd"/>
-      <w:r>
-        <w:rPr>
-          <w:rFonts w:ascii="Consolas" w:eastAsia="Times New Roman" w:hAnsi="Consolas" w:cs="Times New Roman"/>
-          <w:color w:val="D4D4D4"/>
-          <w:sz w:val="24"/>
-          <w:szCs w:val="24"/>
-        </w:rPr>
-        <w:t>, epochs=</w:t>
-      </w:r>
-      <w:r>
-        <w:rPr>
-          <w:rFonts w:ascii="Consolas" w:eastAsia="Times New Roman" w:hAnsi="Consolas" w:cs="Times New Roman"/>
-          <w:color w:val="B5CEA8"/>
-          <w:sz w:val="24"/>
-          <w:szCs w:val="24"/>
-        </w:rPr>
-        <w:t>100</w:t>
-      </w:r>
-      <w:r>
-        <w:rPr>
-          <w:rFonts w:ascii="Consolas" w:eastAsia="Times New Roman" w:hAnsi="Consolas" w:cs="Times New Roman"/>
-          <w:color w:val="D4D4D4"/>
-          <w:sz w:val="24"/>
-          <w:szCs w:val="24"/>
-        </w:rPr>
-        <w:t xml:space="preserve">, </w:t>
-      </w:r>
-      <w:proofErr w:type="spellStart"/>
-      <w:r>
-        <w:rPr>
-          <w:rFonts w:ascii="Consolas" w:eastAsia="Times New Roman" w:hAnsi="Consolas" w:cs="Times New Roman"/>
-          <w:color w:val="D4D4D4"/>
-          <w:sz w:val="24"/>
-          <w:szCs w:val="24"/>
-        </w:rPr>
-        <w:t>batch_size</w:t>
-      </w:r>
-      <w:proofErr w:type="spellEnd"/>
-      <w:r>
-        <w:rPr>
-          <w:rFonts w:ascii="Consolas" w:eastAsia="Times New Roman" w:hAnsi="Consolas" w:cs="Times New Roman"/>
-          <w:color w:val="D4D4D4"/>
-          <w:sz w:val="24"/>
-          <w:szCs w:val="24"/>
-        </w:rPr>
-        <w:t>=</w:t>
+        <w:t>, batch_size=</w:t>
       </w:r>
       <w:r>
         <w:rPr>
@@ -3911,9 +3501,17 @@
           <w:sz w:val="24"/>
           <w:szCs w:val="24"/>
         </w:rPr>
-        <w:t xml:space="preserve">    </w:t>
-      </w:r>
-      <w:proofErr w:type="spellStart"/>
+        <w:t>    early_stopping = EarlyStopping(monitor=</w:t>
+      </w:r>
+      <w:r>
+        <w:rPr>
+          <w:rFonts w:ascii="Consolas" w:eastAsia="Times New Roman" w:hAnsi="Consolas" w:cs="Times New Roman"/>
+          <w:color w:val="CE9178"/>
+          <w:sz w:val="24"/>
+          <w:szCs w:val="24"/>
+        </w:rPr>
+        <w:t>'val_loss'</w:t>
+      </w:r>
       <w:r>
         <w:rPr>
           <w:rFonts w:ascii="Consolas" w:eastAsia="Times New Roman" w:hAnsi="Consolas" w:cs="Times New Roman"/>
@@ -3921,9 +3519,17 @@
           <w:sz w:val="24"/>
           <w:szCs w:val="24"/>
         </w:rPr>
-        <w:t>early_stopping</w:t>
-      </w:r>
-      <w:proofErr w:type="spellEnd"/>
+        <w:t>, patience=</w:t>
+      </w:r>
+      <w:r>
+        <w:rPr>
+          <w:rFonts w:ascii="Consolas" w:eastAsia="Times New Roman" w:hAnsi="Consolas" w:cs="Times New Roman"/>
+          <w:color w:val="B5CEA8"/>
+          <w:sz w:val="24"/>
+          <w:szCs w:val="24"/>
+        </w:rPr>
+        <w:t>10</w:t>
+      </w:r>
       <w:r>
         <w:rPr>
           <w:rFonts w:ascii="Consolas" w:eastAsia="Times New Roman" w:hAnsi="Consolas" w:cs="Times New Roman"/>
@@ -3931,103 +3537,7 @@
           <w:sz w:val="24"/>
           <w:szCs w:val="24"/>
         </w:rPr>
-        <w:t xml:space="preserve"> = </w:t>
-      </w:r>
-      <w:proofErr w:type="spellStart"/>
-      <w:r>
-        <w:rPr>
-          <w:rFonts w:ascii="Consolas" w:eastAsia="Times New Roman" w:hAnsi="Consolas" w:cs="Times New Roman"/>
-          <w:color w:val="D4D4D4"/>
-          <w:sz w:val="24"/>
-          <w:szCs w:val="24"/>
-        </w:rPr>
-        <w:t>EarlyStopping</w:t>
-      </w:r>
-      <w:proofErr w:type="spellEnd"/>
-      <w:r>
-        <w:rPr>
-          <w:rFonts w:ascii="Consolas" w:eastAsia="Times New Roman" w:hAnsi="Consolas" w:cs="Times New Roman"/>
-          <w:color w:val="D4D4D4"/>
-          <w:sz w:val="24"/>
-          <w:szCs w:val="24"/>
-        </w:rPr>
-        <w:t>(monitor=</w:t>
-      </w:r>
-      <w:r>
-        <w:rPr>
-          <w:rFonts w:ascii="Consolas" w:eastAsia="Times New Roman" w:hAnsi="Consolas" w:cs="Times New Roman"/>
-          <w:color w:val="CE9178"/>
-          <w:sz w:val="24"/>
-          <w:szCs w:val="24"/>
-        </w:rPr>
-        <w:t>'</w:t>
-      </w:r>
-      <w:proofErr w:type="spellStart"/>
-      <w:r>
-        <w:rPr>
-          <w:rFonts w:ascii="Consolas" w:eastAsia="Times New Roman" w:hAnsi="Consolas" w:cs="Times New Roman"/>
-          <w:color w:val="CE9178"/>
-          <w:sz w:val="24"/>
-          <w:szCs w:val="24"/>
-        </w:rPr>
-        <w:t>val_loss</w:t>
-      </w:r>
-      <w:proofErr w:type="spellEnd"/>
-      <w:r>
-        <w:rPr>
-          <w:rFonts w:ascii="Consolas" w:eastAsia="Times New Roman" w:hAnsi="Consolas" w:cs="Times New Roman"/>
-          <w:color w:val="CE9178"/>
-          <w:sz w:val="24"/>
-          <w:szCs w:val="24"/>
-        </w:rPr>
-        <w:t>'</w:t>
-      </w:r>
-      <w:r>
-        <w:rPr>
-          <w:rFonts w:ascii="Consolas" w:eastAsia="Times New Roman" w:hAnsi="Consolas" w:cs="Times New Roman"/>
-          <w:color w:val="D4D4D4"/>
-          <w:sz w:val="24"/>
-          <w:szCs w:val="24"/>
-        </w:rPr>
-        <w:t>, patience=</w:t>
-      </w:r>
-      <w:r>
-        <w:rPr>
-          <w:rFonts w:ascii="Consolas" w:eastAsia="Times New Roman" w:hAnsi="Consolas" w:cs="Times New Roman"/>
-          <w:color w:val="B5CEA8"/>
-          <w:sz w:val="24"/>
-          <w:szCs w:val="24"/>
-        </w:rPr>
-        <w:t>10</w:t>
-      </w:r>
-      <w:r>
-        <w:rPr>
-          <w:rFonts w:ascii="Consolas" w:eastAsia="Times New Roman" w:hAnsi="Consolas" w:cs="Times New Roman"/>
-          <w:color w:val="D4D4D4"/>
-          <w:sz w:val="24"/>
-          <w:szCs w:val="24"/>
-        </w:rPr>
-        <w:t xml:space="preserve">, </w:t>
-      </w:r>
-      <w:proofErr w:type="spellStart"/>
-      <w:r>
-        <w:rPr>
-          <w:rFonts w:ascii="Consolas" w:eastAsia="Times New Roman" w:hAnsi="Consolas" w:cs="Times New Roman"/>
-          <w:color w:val="D4D4D4"/>
-          <w:sz w:val="24"/>
-          <w:szCs w:val="24"/>
-        </w:rPr>
-        <w:t>restore_best_weights</w:t>
-      </w:r>
-      <w:proofErr w:type="spellEnd"/>
-      <w:r>
-        <w:rPr>
-          <w:rFonts w:ascii="Consolas" w:eastAsia="Times New Roman" w:hAnsi="Consolas" w:cs="Times New Roman"/>
-          <w:color w:val="D4D4D4"/>
-          <w:sz w:val="24"/>
-          <w:szCs w:val="24"/>
-        </w:rPr>
-        <w:t>=</w:t>
+        <w:t>, restore_best_weights=</w:t>
       </w:r>
       <w:r>
         <w:rPr>
@@ -4078,27 +3588,7 @@
           <w:sz w:val="24"/>
           <w:szCs w:val="24"/>
         </w:rPr>
-        <w:t xml:space="preserve">    history = </w:t>
-      </w:r>
-      <w:proofErr w:type="spellStart"/>
-      <w:r>
-        <w:rPr>
-          <w:rFonts w:ascii="Consolas" w:eastAsia="Times New Roman" w:hAnsi="Consolas" w:cs="Times New Roman"/>
-          <w:color w:val="D4D4D4"/>
-          <w:sz w:val="24"/>
-          <w:szCs w:val="24"/>
-        </w:rPr>
-        <w:t>model.fit</w:t>
-      </w:r>
-      <w:proofErr w:type="spellEnd"/>
-      <w:r>
-        <w:rPr>
-          <w:rFonts w:ascii="Consolas" w:eastAsia="Times New Roman" w:hAnsi="Consolas" w:cs="Times New Roman"/>
-          <w:color w:val="D4D4D4"/>
-          <w:sz w:val="24"/>
-          <w:szCs w:val="24"/>
-        </w:rPr>
-        <w:t>(</w:t>
+        <w:t>    history = model.fit(</w:t>
       </w:r>
     </w:p>
     <w:p>
@@ -4119,47 +3609,7 @@
           <w:sz w:val="24"/>
           <w:szCs w:val="24"/>
         </w:rPr>
-        <w:t xml:space="preserve">        </w:t>
-      </w:r>
-      <w:proofErr w:type="spellStart"/>
-      <w:r>
-        <w:rPr>
-          <w:rFonts w:ascii="Consolas" w:eastAsia="Times New Roman" w:hAnsi="Consolas" w:cs="Times New Roman"/>
-          <w:color w:val="D4D4D4"/>
-          <w:sz w:val="24"/>
-          <w:szCs w:val="24"/>
-        </w:rPr>
-        <w:t>X_train</w:t>
-      </w:r>
-      <w:proofErr w:type="spellEnd"/>
-      <w:r>
-        <w:rPr>
-          <w:rFonts w:ascii="Consolas" w:eastAsia="Times New Roman" w:hAnsi="Consolas" w:cs="Times New Roman"/>
-          <w:color w:val="D4D4D4"/>
-          <w:sz w:val="24"/>
-          <w:szCs w:val="24"/>
-        </w:rPr>
-        <w:t xml:space="preserve">, </w:t>
-      </w:r>
-      <w:proofErr w:type="spellStart"/>
-      <w:r>
-        <w:rPr>
-          <w:rFonts w:ascii="Consolas" w:eastAsia="Times New Roman" w:hAnsi="Consolas" w:cs="Times New Roman"/>
-          <w:color w:val="D4D4D4"/>
-          <w:sz w:val="24"/>
-          <w:szCs w:val="24"/>
-        </w:rPr>
-        <w:t>y_train</w:t>
-      </w:r>
-      <w:proofErr w:type="spellEnd"/>
-      <w:r>
-        <w:rPr>
-          <w:rFonts w:ascii="Consolas" w:eastAsia="Times New Roman" w:hAnsi="Consolas" w:cs="Times New Roman"/>
-          <w:color w:val="D4D4D4"/>
-          <w:sz w:val="24"/>
-          <w:szCs w:val="24"/>
-        </w:rPr>
-        <w:t>,</w:t>
+        <w:t>        X_train, y_train,</w:t>
       </w:r>
     </w:p>
     <w:p>
@@ -4180,67 +3630,7 @@
           <w:sz w:val="24"/>
           <w:szCs w:val="24"/>
         </w:rPr>
-        <w:t xml:space="preserve">        </w:t>
-      </w:r>
-      <w:proofErr w:type="spellStart"/>
-      <w:r>
-        <w:rPr>
-          <w:rFonts w:ascii="Consolas" w:eastAsia="Times New Roman" w:hAnsi="Consolas" w:cs="Times New Roman"/>
-          <w:color w:val="D4D4D4"/>
-          <w:sz w:val="24"/>
-          <w:szCs w:val="24"/>
-        </w:rPr>
-        <w:t>validation_data</w:t>
-      </w:r>
-      <w:proofErr w:type="spellEnd"/>
-      <w:r>
-        <w:rPr>
-          <w:rFonts w:ascii="Consolas" w:eastAsia="Times New Roman" w:hAnsi="Consolas" w:cs="Times New Roman"/>
-          <w:color w:val="D4D4D4"/>
-          <w:sz w:val="24"/>
-          <w:szCs w:val="24"/>
-        </w:rPr>
-        <w:t>=(</w:t>
-      </w:r>
-      <w:proofErr w:type="spellStart"/>
-      <w:r>
-        <w:rPr>
-          <w:rFonts w:ascii="Consolas" w:eastAsia="Times New Roman" w:hAnsi="Consolas" w:cs="Times New Roman"/>
-          <w:color w:val="D4D4D4"/>
-          <w:sz w:val="24"/>
-          <w:szCs w:val="24"/>
-        </w:rPr>
-        <w:t>X_val</w:t>
-      </w:r>
-      <w:proofErr w:type="spellEnd"/>
-      <w:r>
-        <w:rPr>
-          <w:rFonts w:ascii="Consolas" w:eastAsia="Times New Roman" w:hAnsi="Consolas" w:cs="Times New Roman"/>
-          <w:color w:val="D4D4D4"/>
-          <w:sz w:val="24"/>
-          <w:szCs w:val="24"/>
-        </w:rPr>
-        <w:t xml:space="preserve">, </w:t>
-      </w:r>
-      <w:proofErr w:type="spellStart"/>
-      <w:r>
-        <w:rPr>
-          <w:rFonts w:ascii="Consolas" w:eastAsia="Times New Roman" w:hAnsi="Consolas" w:cs="Times New Roman"/>
-          <w:color w:val="D4D4D4"/>
-          <w:sz w:val="24"/>
-          <w:szCs w:val="24"/>
-        </w:rPr>
-        <w:t>y_val</w:t>
-      </w:r>
-      <w:proofErr w:type="spellEnd"/>
-      <w:r>
-        <w:rPr>
-          <w:rFonts w:ascii="Consolas" w:eastAsia="Times New Roman" w:hAnsi="Consolas" w:cs="Times New Roman"/>
-          <w:color w:val="D4D4D4"/>
-          <w:sz w:val="24"/>
-          <w:szCs w:val="24"/>
-        </w:rPr>
-        <w:t>),</w:t>
+        <w:t>        validation_data=(X_val, y_val),</w:t>
       </w:r>
     </w:p>
     <w:p>
@@ -4282,47 +3672,7 @@
           <w:sz w:val="24"/>
           <w:szCs w:val="24"/>
         </w:rPr>
-        <w:t xml:space="preserve">        </w:t>
-      </w:r>
-      <w:proofErr w:type="spellStart"/>
-      <w:r>
-        <w:rPr>
-          <w:rFonts w:ascii="Consolas" w:eastAsia="Times New Roman" w:hAnsi="Consolas" w:cs="Times New Roman"/>
-          <w:color w:val="D4D4D4"/>
-          <w:sz w:val="24"/>
-          <w:szCs w:val="24"/>
-        </w:rPr>
-        <w:t>batch_size</w:t>
-      </w:r>
-      <w:proofErr w:type="spellEnd"/>
-      <w:r>
-        <w:rPr>
-          <w:rFonts w:ascii="Consolas" w:eastAsia="Times New Roman" w:hAnsi="Consolas" w:cs="Times New Roman"/>
-          <w:color w:val="D4D4D4"/>
-          <w:sz w:val="24"/>
-          <w:szCs w:val="24"/>
-        </w:rPr>
-        <w:t>=</w:t>
-      </w:r>
-      <w:proofErr w:type="spellStart"/>
-      <w:r>
-        <w:rPr>
-          <w:rFonts w:ascii="Consolas" w:eastAsia="Times New Roman" w:hAnsi="Consolas" w:cs="Times New Roman"/>
-          <w:color w:val="D4D4D4"/>
-          <w:sz w:val="24"/>
-          <w:szCs w:val="24"/>
-        </w:rPr>
-        <w:t>batch_size</w:t>
-      </w:r>
-      <w:proofErr w:type="spellEnd"/>
-      <w:r>
-        <w:rPr>
-          <w:rFonts w:ascii="Consolas" w:eastAsia="Times New Roman" w:hAnsi="Consolas" w:cs="Times New Roman"/>
-          <w:color w:val="D4D4D4"/>
-          <w:sz w:val="24"/>
-          <w:szCs w:val="24"/>
-        </w:rPr>
-        <w:t>,</w:t>
+        <w:t>        batch_size=batch_size,</w:t>
       </w:r>
     </w:p>
     <w:p>
@@ -4343,27 +3693,7 @@
           <w:sz w:val="24"/>
           <w:szCs w:val="24"/>
         </w:rPr>
-        <w:t>        callbacks=[</w:t>
-      </w:r>
-      <w:proofErr w:type="spellStart"/>
-      <w:r>
-        <w:rPr>
-          <w:rFonts w:ascii="Consolas" w:eastAsia="Times New Roman" w:hAnsi="Consolas" w:cs="Times New Roman"/>
-          <w:color w:val="D4D4D4"/>
-          <w:sz w:val="24"/>
-          <w:szCs w:val="24"/>
-        </w:rPr>
-        <w:t>early_stopping</w:t>
-      </w:r>
-      <w:proofErr w:type="spellEnd"/>
-      <w:r>
-        <w:rPr>
-          <w:rFonts w:ascii="Consolas" w:eastAsia="Times New Roman" w:hAnsi="Consolas" w:cs="Times New Roman"/>
-          <w:color w:val="D4D4D4"/>
-          <w:sz w:val="24"/>
-          <w:szCs w:val="24"/>
-        </w:rPr>
-        <w:t>],</w:t>
+        <w:t>        callbacks=[early_stopping],</w:t>
       </w:r>
     </w:p>
     <w:p>
@@ -4414,6 +3744,7 @@
           <w:sz w:val="24"/>
           <w:szCs w:val="24"/>
         </w:rPr>
+        <w:lastRenderedPageBreak/>
         <w:t>    )</w:t>
       </w:r>
     </w:p>
@@ -4542,7 +3873,6 @@
               <w:rPr>
                 <w:noProof/>
               </w:rPr>
-              <w:lastRenderedPageBreak/>
               <w:drawing>
                 <wp:inline distT="0" distB="0" distL="0" distR="0" wp14:anchorId="06BE0A30" wp14:editId="79A784D5">
                   <wp:extent cx="5943600" cy="2971800"/>
@@ -4561,7 +3891,7 @@
                           </pic:cNvPicPr>
                         </pic:nvPicPr>
                         <pic:blipFill>
-                          <a:blip r:embed="rId6">
+                          <a:blip r:embed="rId8">
                             <a:extLst>
                               <a:ext uri="{28A0092B-C50C-407E-A947-70E740481C1C}">
                                 <a14:useLocalDpi xmlns:a14="http://schemas.microsoft.com/office/drawing/2010/main" val="0"/>
@@ -4628,7 +3958,7 @@
                           </pic:cNvPicPr>
                         </pic:nvPicPr>
                         <pic:blipFill>
-                          <a:blip r:embed="rId7">
+                          <a:blip r:embed="rId9">
                             <a:extLst>
                               <a:ext uri="{28A0092B-C50C-407E-A947-70E740481C1C}">
                                 <a14:useLocalDpi xmlns:a14="http://schemas.microsoft.com/office/drawing/2010/main" val="0"/>
@@ -4743,7 +4073,6 @@
               <w:rPr>
                 <w:noProof/>
               </w:rPr>
-              <w:lastRenderedPageBreak/>
               <w:drawing>
                 <wp:inline distT="0" distB="0" distL="0" distR="0" wp14:anchorId="31C2AC7C" wp14:editId="1548A3D9">
                   <wp:extent cx="5943600" cy="2971800"/>
@@ -4762,7 +4091,7 @@
                           </pic:cNvPicPr>
                         </pic:nvPicPr>
                         <pic:blipFill>
-                          <a:blip r:embed="rId8">
+                          <a:blip r:embed="rId10">
                             <a:extLst>
                               <a:ext uri="{28A0092B-C50C-407E-A947-70E740481C1C}">
                                 <a14:useLocalDpi xmlns:a14="http://schemas.microsoft.com/office/drawing/2010/main" val="0"/>
@@ -4829,7 +4158,7 @@
                           </pic:cNvPicPr>
                         </pic:nvPicPr>
                         <pic:blipFill>
-                          <a:blip r:embed="rId9">
+                          <a:blip r:embed="rId11">
                             <a:extLst>
                               <a:ext uri="{28A0092B-C50C-407E-A947-70E740481C1C}">
                                 <a14:useLocalDpi xmlns:a14="http://schemas.microsoft.com/office/drawing/2010/main" val="0"/>
@@ -4944,7 +4273,6 @@
               <w:rPr>
                 <w:noProof/>
               </w:rPr>
-              <w:lastRenderedPageBreak/>
               <w:drawing>
                 <wp:inline distT="0" distB="0" distL="0" distR="0" wp14:anchorId="0A24CA90" wp14:editId="133AFA07">
                   <wp:extent cx="5943600" cy="2971800"/>
@@ -4963,7 +4291,7 @@
                           </pic:cNvPicPr>
                         </pic:nvPicPr>
                         <pic:blipFill>
-                          <a:blip r:embed="rId10">
+                          <a:blip r:embed="rId12">
                             <a:extLst>
                               <a:ext uri="{28A0092B-C50C-407E-A947-70E740481C1C}">
                                 <a14:useLocalDpi xmlns:a14="http://schemas.microsoft.com/office/drawing/2010/main" val="0"/>
@@ -5030,7 +4358,7 @@
                           </pic:cNvPicPr>
                         </pic:nvPicPr>
                         <pic:blipFill>
-                          <a:blip r:embed="rId11">
+                          <a:blip r:embed="rId13">
                             <a:extLst>
                               <a:ext uri="{28A0092B-C50C-407E-A947-70E740481C1C}">
                                 <a14:useLocalDpi xmlns:a14="http://schemas.microsoft.com/office/drawing/2010/main" val="0"/>
@@ -5131,7 +4459,6 @@
         <w:rPr>
           <w:noProof/>
         </w:rPr>
-        <w:lastRenderedPageBreak/>
         <w:drawing>
           <wp:inline distT="0" distB="0" distL="0" distR="0" wp14:anchorId="2A21A12B" wp14:editId="557418BF">
             <wp:extent cx="6657340" cy="5676900"/>
@@ -5150,7 +4477,7 @@
                     </pic:cNvPicPr>
                   </pic:nvPicPr>
                   <pic:blipFill>
-                    <a:blip r:embed="rId12">
+                    <a:blip r:embed="rId14">
                       <a:extLst>
                         <a:ext uri="{28A0092B-C50C-407E-A947-70E740481C1C}">
                           <a14:useLocalDpi xmlns:a14="http://schemas.microsoft.com/office/drawing/2010/main" val="0"/>
@@ -8249,12 +7576,23 @@
     <w:name w:val="Hyperlink"/>
     <w:basedOn w:val="DefaultParagraphFont"/>
     <w:uiPriority w:val="99"/>
-    <w:semiHidden/>
     <w:unhideWhenUsed/>
     <w:rsid w:val="00CE49A8"/>
     <w:rPr>
       <w:color w:val="0000FF"/>
       <w:u w:val="single"/>
+    </w:rPr>
+  </w:style>
+  <w:style w:type="character" w:styleId="UnresolvedMention">
+    <w:name w:val="Unresolved Mention"/>
+    <w:basedOn w:val="DefaultParagraphFont"/>
+    <w:uiPriority w:val="99"/>
+    <w:semiHidden/>
+    <w:unhideWhenUsed/>
+    <w:rsid w:val="002213F7"/>
+    <w:rPr>
+      <w:color w:val="605E5C"/>
+      <w:shd w:val="clear" w:color="auto" w:fill="E1DFDD"/>
     </w:rPr>
   </w:style>
 </w:styles>

</xml_diff>